<commit_message>
Add files via upload (#92)
Co-authored-by: Taskmaker2 <jsgazzelle_33@hotmail.com>
</commit_message>
<xml_diff>
--- a/DFDJenzabar.docx
+++ b/DFDJenzabar.docx
@@ -51,7 +51,7 @@
             </w:pPr>
             <w:r>
               <w:rPr>
-                <w:rFonts w:ascii="Aptos" w:eastAsia="Times New Roman" w:hAnsi="Aptos" w:cs="Times New Roman"/>
+                <w:rFonts w:ascii="Times New Roman" w:eastAsia="Times New Roman" w:hAnsi="Times New Roman" w:cs="Times New Roman"/>
                 <w:b/>
                 <w:bCs/>
                 <w:kern w:val="0"/>
@@ -63,7 +63,7 @@
             </w:r>
             <w:r>
               <w:rPr>
-                <w:rFonts w:ascii="Aptos" w:eastAsia="Times New Roman" w:hAnsi="Aptos" w:cs="Times New Roman"/>
+                <w:rFonts w:ascii="Times New Roman" w:eastAsia="Times New Roman" w:hAnsi="Times New Roman" w:cs="Times New Roman"/>
                 <w:kern w:val="0"/>
                 <w:sz w:val="24"/>
                 <w:szCs w:val="24"/>
@@ -90,16 +90,16 @@
               <w:spacing w:after="0" w:line="240" w:lineRule="auto"/>
               <w:textAlignment w:val="baseline"/>
               <w:rPr>
-                <w:rFonts w:ascii="Aptos" w:eastAsia="Times New Roman" w:hAnsi="Aptos" w:cs="Times New Roman"/>
-                <w:kern w:val="0"/>
-                <w:sz w:val="24"/>
-                <w:szCs w:val="24"/>
-                <w14:ligatures w14:val="none"/>
-              </w:rPr>
-            </w:pPr>
-            <w:r>
-              <w:rPr>
-                <w:rFonts w:ascii="Aptos" w:eastAsia="Times New Roman" w:hAnsi="Aptos" w:cs="Times New Roman"/>
+                <w:rFonts w:ascii="Times New Roman" w:eastAsia="Times New Roman" w:hAnsi="Times New Roman" w:cs="Times New Roman"/>
+                <w:kern w:val="0"/>
+                <w:sz w:val="24"/>
+                <w:szCs w:val="24"/>
+                <w14:ligatures w14:val="none"/>
+              </w:rPr>
+            </w:pPr>
+            <w:r>
+              <w:rPr>
+                <w:rFonts w:ascii="Times New Roman" w:eastAsia="Times New Roman" w:hAnsi="Times New Roman" w:cs="Times New Roman"/>
                 <w:b/>
                 <w:bCs/>
                 <w:kern w:val="0"/>
@@ -111,7 +111,7 @@
             </w:r>
             <w:r>
               <w:rPr>
-                <w:rFonts w:ascii="Aptos" w:eastAsia="Times New Roman" w:hAnsi="Aptos" w:cs="Times New Roman"/>
+                <w:rFonts w:ascii="Times New Roman" w:eastAsia="Times New Roman" w:hAnsi="Times New Roman" w:cs="Times New Roman"/>
                 <w:kern w:val="0"/>
                 <w:sz w:val="24"/>
                 <w:szCs w:val="24"/>
@@ -152,7 +152,7 @@
             </w:pPr>
             <w:r>
               <w:rPr>
-                <w:rFonts w:ascii="Aptos" w:eastAsia="Times New Roman" w:hAnsi="Aptos" w:cs="Times New Roman"/>
+                <w:rFonts w:ascii="Times New Roman" w:eastAsia="Times New Roman" w:hAnsi="Times New Roman" w:cs="Times New Roman"/>
                 <w:b/>
                 <w:bCs/>
                 <w:kern w:val="0"/>
@@ -164,7 +164,7 @@
             </w:r>
             <w:r>
               <w:rPr>
-                <w:rFonts w:ascii="Aptos" w:eastAsia="Times New Roman" w:hAnsi="Aptos" w:cs="Times New Roman"/>
+                <w:rFonts w:ascii="Times New Roman" w:eastAsia="Times New Roman" w:hAnsi="Times New Roman" w:cs="Times New Roman"/>
                 <w:kern w:val="0"/>
                 <w:sz w:val="24"/>
                 <w:szCs w:val="24"/>
@@ -191,16 +191,16 @@
               <w:spacing w:after="0" w:line="240" w:lineRule="auto"/>
               <w:textAlignment w:val="baseline"/>
               <w:rPr>
-                <w:rFonts w:ascii="Aptos" w:eastAsia="Times New Roman" w:hAnsi="Aptos" w:cs="Times New Roman"/>
-                <w:kern w:val="0"/>
-                <w:sz w:val="24"/>
-                <w:szCs w:val="24"/>
-                <w14:ligatures w14:val="none"/>
-              </w:rPr>
-            </w:pPr>
-            <w:r>
-              <w:rPr>
-                <w:rFonts w:ascii="Aptos" w:eastAsia="Times New Roman" w:hAnsi="Aptos" w:cs="Times New Roman"/>
+                <w:rFonts w:ascii="Times New Roman" w:eastAsia="Times New Roman" w:hAnsi="Times New Roman" w:cs="Times New Roman"/>
+                <w:kern w:val="0"/>
+                <w:sz w:val="24"/>
+                <w:szCs w:val="24"/>
+                <w14:ligatures w14:val="none"/>
+              </w:rPr>
+            </w:pPr>
+            <w:r>
+              <w:rPr>
+                <w:rFonts w:ascii="Times New Roman" w:eastAsia="Times New Roman" w:hAnsi="Times New Roman" w:cs="Times New Roman"/>
                 <w:kern w:val="0"/>
                 <w:sz w:val="24"/>
                 <w:szCs w:val="24"/>
@@ -241,7 +241,7 @@
             </w:pPr>
             <w:r>
               <w:rPr>
-                <w:rFonts w:ascii="Aptos" w:eastAsia="Times New Roman" w:hAnsi="Aptos" w:cs="Times New Roman"/>
+                <w:rFonts w:ascii="Times New Roman" w:eastAsia="Times New Roman" w:hAnsi="Times New Roman" w:cs="Times New Roman"/>
                 <w:b/>
                 <w:bCs/>
                 <w:kern w:val="0"/>
@@ -253,7 +253,7 @@
             </w:r>
             <w:r>
               <w:rPr>
-                <w:rFonts w:ascii="Aptos" w:eastAsia="Times New Roman" w:hAnsi="Aptos" w:cs="Times New Roman"/>
+                <w:rFonts w:ascii="Times New Roman" w:eastAsia="Times New Roman" w:hAnsi="Times New Roman" w:cs="Times New Roman"/>
                 <w:kern w:val="0"/>
                 <w:sz w:val="24"/>
                 <w:szCs w:val="24"/>
@@ -280,16 +280,16 @@
               <w:spacing w:after="0" w:line="240" w:lineRule="auto"/>
               <w:textAlignment w:val="baseline"/>
               <w:rPr>
-                <w:rFonts w:ascii="Aptos" w:eastAsia="Times New Roman" w:hAnsi="Aptos" w:cs="Times New Roman"/>
-                <w:kern w:val="0"/>
-                <w:sz w:val="24"/>
-                <w:szCs w:val="24"/>
-                <w14:ligatures w14:val="none"/>
-              </w:rPr>
-            </w:pPr>
-            <w:r>
-              <w:rPr>
-                <w:rFonts w:ascii="Aptos" w:eastAsia="Times New Roman" w:hAnsi="Aptos" w:cs="Times New Roman"/>
+                <w:rFonts w:ascii="Times New Roman" w:eastAsia="Times New Roman" w:hAnsi="Times New Roman" w:cs="Times New Roman"/>
+                <w:kern w:val="0"/>
+                <w:sz w:val="24"/>
+                <w:szCs w:val="24"/>
+                <w14:ligatures w14:val="none"/>
+              </w:rPr>
+            </w:pPr>
+            <w:r>
+              <w:rPr>
+                <w:rFonts w:ascii="Times New Roman" w:eastAsia="Times New Roman" w:hAnsi="Times New Roman" w:cs="Times New Roman"/>
                 <w:kern w:val="0"/>
                 <w:sz w:val="24"/>
                 <w:szCs w:val="24"/>
@@ -330,7 +330,7 @@
             </w:pPr>
             <w:r>
               <w:rPr>
-                <w:rFonts w:ascii="Aptos" w:eastAsia="Times New Roman" w:hAnsi="Aptos" w:cs="Times New Roman"/>
+                <w:rFonts w:ascii="Times New Roman" w:eastAsia="Times New Roman" w:hAnsi="Times New Roman" w:cs="Times New Roman"/>
                 <w:b/>
                 <w:bCs/>
                 <w:kern w:val="0"/>
@@ -342,7 +342,7 @@
             </w:r>
             <w:r>
               <w:rPr>
-                <w:rFonts w:ascii="Aptos" w:eastAsia="Times New Roman" w:hAnsi="Aptos" w:cs="Times New Roman"/>
+                <w:rFonts w:ascii="Times New Roman" w:eastAsia="Times New Roman" w:hAnsi="Times New Roman" w:cs="Times New Roman"/>
                 <w:kern w:val="0"/>
                 <w:sz w:val="24"/>
                 <w:szCs w:val="24"/>
@@ -369,22 +369,32 @@
               <w:spacing w:after="0" w:line="240" w:lineRule="auto"/>
               <w:textAlignment w:val="baseline"/>
               <w:rPr>
-                <w:rFonts w:ascii="Aptos" w:eastAsia="Times New Roman" w:hAnsi="Aptos" w:cs="Times New Roman"/>
-                <w:kern w:val="0"/>
-                <w:sz w:val="24"/>
-                <w:szCs w:val="24"/>
-                <w14:ligatures w14:val="none"/>
-              </w:rPr>
-            </w:pPr>
-            <w:r>
-              <w:rPr>
-                <w:rFonts w:ascii="Aptos" w:eastAsia="Times New Roman" w:hAnsi="Aptos" w:cs="Times New Roman"/>
-                <w:kern w:val="0"/>
-                <w:sz w:val="24"/>
-                <w:szCs w:val="24"/>
-                <w14:ligatures w14:val="none"/>
-              </w:rPr>
-              <w:t>1.3.1 Federator, 1.3.3 External Database, 1.5 Jenzabar</w:t>
+                <w:rFonts w:ascii="Times New Roman" w:eastAsia="Times New Roman" w:hAnsi="Times New Roman" w:cs="Times New Roman"/>
+                <w:kern w:val="0"/>
+                <w:sz w:val="24"/>
+                <w:szCs w:val="24"/>
+                <w14:ligatures w14:val="none"/>
+              </w:rPr>
+            </w:pPr>
+            <w:r>
+              <w:rPr>
+                <w:rFonts w:ascii="Times New Roman" w:eastAsia="Times New Roman" w:hAnsi="Times New Roman" w:cs="Times New Roman"/>
+                <w:kern w:val="0"/>
+                <w:sz w:val="24"/>
+                <w:szCs w:val="24"/>
+                <w14:ligatures w14:val="none"/>
+              </w:rPr>
+              <w:t>8,</w:t>
+            </w:r>
+            <w:r>
+              <w:rPr>
+                <w:rFonts w:ascii="Times New Roman" w:eastAsia="Times New Roman" w:hAnsi="Times New Roman" w:cs="Times New Roman"/>
+                <w:kern w:val="0"/>
+                <w:sz w:val="24"/>
+                <w:szCs w:val="24"/>
+                <w14:ligatures w14:val="none"/>
+              </w:rPr>
+              <w:t>17,21,22</w:t>
             </w:r>
           </w:p>
         </w:tc>
@@ -420,7 +430,7 @@
             </w:pPr>
             <w:r>
               <w:rPr>
-                <w:rFonts w:ascii="Aptos" w:eastAsia="Times New Roman" w:hAnsi="Aptos" w:cs="Times New Roman"/>
+                <w:rFonts w:ascii="Times New Roman" w:eastAsia="Times New Roman" w:hAnsi="Times New Roman" w:cs="Times New Roman"/>
                 <w:b/>
                 <w:bCs/>
                 <w:kern w:val="0"/>
@@ -432,7 +442,7 @@
             </w:r>
             <w:r>
               <w:rPr>
-                <w:rFonts w:ascii="Aptos" w:eastAsia="Times New Roman" w:hAnsi="Aptos" w:cs="Times New Roman"/>
+                <w:rFonts w:ascii="Times New Roman" w:eastAsia="Times New Roman" w:hAnsi="Times New Roman" w:cs="Times New Roman"/>
                 <w:kern w:val="0"/>
                 <w:sz w:val="24"/>
                 <w:szCs w:val="24"/>
@@ -458,16 +468,16 @@
               <w:spacing w:after="0" w:line="240" w:lineRule="auto"/>
               <w:textAlignment w:val="baseline"/>
               <w:rPr>
-                <w:rFonts w:ascii="Aptos" w:eastAsia="Times New Roman" w:hAnsi="Aptos" w:cs="Times New Roman"/>
-                <w:kern w:val="0"/>
-                <w:sz w:val="24"/>
-                <w:szCs w:val="24"/>
-                <w14:ligatures w14:val="none"/>
-              </w:rPr>
-            </w:pPr>
-            <w:r>
-              <w:rPr>
-                <w:rFonts w:ascii="Aptos" w:eastAsia="Times New Roman" w:hAnsi="Aptos" w:cs="Times New Roman"/>
+                <w:rFonts w:ascii="Times New Roman" w:eastAsia="Times New Roman" w:hAnsi="Times New Roman" w:cs="Times New Roman"/>
+                <w:kern w:val="0"/>
+                <w:sz w:val="24"/>
+                <w:szCs w:val="24"/>
+                <w14:ligatures w14:val="none"/>
+              </w:rPr>
+            </w:pPr>
+            <w:r>
+              <w:rPr>
+                <w:rFonts w:ascii="Times New Roman" w:eastAsia="Times New Roman" w:hAnsi="Times New Roman" w:cs="Times New Roman"/>
                 <w:b/>
                 <w:bCs/>
                 <w:kern w:val="0"/>
@@ -479,7 +489,7 @@
             </w:r>
             <w:r>
               <w:rPr>
-                <w:rFonts w:ascii="Aptos" w:eastAsia="Times New Roman" w:hAnsi="Aptos" w:cs="Times New Roman"/>
+                <w:rFonts w:ascii="Times New Roman" w:eastAsia="Times New Roman" w:hAnsi="Times New Roman" w:cs="Times New Roman"/>
                 <w:b/>
                 <w:bCs/>
                 <w:kern w:val="0"/>
@@ -491,7 +501,7 @@
             </w:r>
             <w:r>
               <w:rPr>
-                <w:rFonts w:ascii="Aptos" w:eastAsia="Times New Roman" w:hAnsi="Aptos" w:cs="Times New Roman"/>
+                <w:rFonts w:ascii="Times New Roman" w:eastAsia="Times New Roman" w:hAnsi="Times New Roman" w:cs="Times New Roman"/>
                 <w:kern w:val="0"/>
                 <w:sz w:val="24"/>
                 <w:szCs w:val="24"/>
@@ -523,43 +533,43 @@
               <w:spacing w:after="0" w:line="240" w:lineRule="auto"/>
               <w:textAlignment w:val="baseline"/>
               <w:rPr>
-                <w:rFonts w:ascii="Aptos" w:eastAsia="Times New Roman" w:hAnsi="Aptos" w:cs="Times New Roman"/>
-                <w:b/>
-                <w:bCs/>
-                <w:kern w:val="0"/>
-                <w:sz w:val="24"/>
-                <w:szCs w:val="24"/>
-                <w14:ligatures w14:val="none"/>
-              </w:rPr>
-            </w:pPr>
-          </w:p>
-        </w:tc>
-        <w:tc>
-          <w:tcPr>
-            <w:tcW w:w="4672" w:type="dxa"/>
-            <w:tcBorders>
-              <w:top w:val="single" w:sz="6" w:space="0" w:color="000000"/>
-              <w:left w:val="single" w:sz="6" w:space="0" w:color="000000"/>
-              <w:bottom w:val="single" w:sz="6" w:space="0" w:color="000000"/>
-              <w:right w:val="single" w:sz="6" w:space="0" w:color="000000"/>
-            </w:tcBorders>
-            <w:shd w:val="clear" w:color="auto" w:fill="auto"/>
-          </w:tcPr>
-          <w:p>
-            <w:pPr>
-              <w:spacing w:after="0" w:line="240" w:lineRule="auto"/>
-              <w:textAlignment w:val="baseline"/>
-              <w:rPr>
-                <w:rFonts w:ascii="Aptos" w:eastAsia="Times New Roman" w:hAnsi="Aptos" w:cs="Times New Roman"/>
-                <w:kern w:val="0"/>
-                <w:sz w:val="24"/>
-                <w:szCs w:val="24"/>
-                <w14:ligatures w14:val="none"/>
-              </w:rPr>
-            </w:pPr>
-            <w:r>
-              <w:rPr>
-                <w:rFonts w:ascii="Aptos" w:eastAsia="Times New Roman" w:hAnsi="Aptos" w:cs="Times New Roman"/>
+                <w:rFonts w:ascii="Times New Roman" w:eastAsia="Times New Roman" w:hAnsi="Times New Roman" w:cs="Times New Roman"/>
+                <w:b/>
+                <w:bCs/>
+                <w:kern w:val="0"/>
+                <w:sz w:val="24"/>
+                <w:szCs w:val="24"/>
+                <w14:ligatures w14:val="none"/>
+              </w:rPr>
+            </w:pPr>
+          </w:p>
+        </w:tc>
+        <w:tc>
+          <w:tcPr>
+            <w:tcW w:w="4672" w:type="dxa"/>
+            <w:tcBorders>
+              <w:top w:val="single" w:sz="6" w:space="0" w:color="000000"/>
+              <w:left w:val="single" w:sz="6" w:space="0" w:color="000000"/>
+              <w:bottom w:val="single" w:sz="6" w:space="0" w:color="000000"/>
+              <w:right w:val="single" w:sz="6" w:space="0" w:color="000000"/>
+            </w:tcBorders>
+            <w:shd w:val="clear" w:color="auto" w:fill="auto"/>
+          </w:tcPr>
+          <w:p>
+            <w:pPr>
+              <w:spacing w:after="0" w:line="240" w:lineRule="auto"/>
+              <w:textAlignment w:val="baseline"/>
+              <w:rPr>
+                <w:rFonts w:ascii="Times New Roman" w:eastAsia="Times New Roman" w:hAnsi="Times New Roman" w:cs="Times New Roman"/>
+                <w:kern w:val="0"/>
+                <w:sz w:val="24"/>
+                <w:szCs w:val="24"/>
+                <w14:ligatures w14:val="none"/>
+              </w:rPr>
+            </w:pPr>
+            <w:r>
+              <w:rPr>
+                <w:rFonts w:ascii="Times New Roman" w:eastAsia="Times New Roman" w:hAnsi="Times New Roman" w:cs="Times New Roman"/>
                 <w:b/>
                 <w:bCs/>
                 <w:kern w:val="0"/>
@@ -571,7 +581,7 @@
             </w:r>
             <w:r>
               <w:rPr>
-                <w:rFonts w:ascii="Aptos" w:eastAsia="Times New Roman" w:hAnsi="Aptos" w:cs="Times New Roman"/>
+                <w:rFonts w:ascii="Times New Roman" w:eastAsia="Times New Roman" w:hAnsi="Times New Roman" w:cs="Times New Roman"/>
                 <w:kern w:val="0"/>
                 <w:sz w:val="24"/>
                 <w:szCs w:val="24"/>
@@ -628,18 +638,18 @@
               <w:spacing w:after="0" w:line="240" w:lineRule="auto"/>
               <w:textAlignment w:val="baseline"/>
               <w:rPr>
-                <w:rFonts w:ascii="Aptos" w:eastAsia="Times New Roman" w:hAnsi="Aptos" w:cs="Times New Roman"/>
-                <w:b/>
-                <w:bCs/>
-                <w:kern w:val="0"/>
-                <w:sz w:val="24"/>
-                <w:szCs w:val="24"/>
-                <w14:ligatures w14:val="none"/>
-              </w:rPr>
-            </w:pPr>
-            <w:r>
-              <w:rPr>
-                <w:rFonts w:ascii="Aptos" w:eastAsia="Times New Roman" w:hAnsi="Aptos" w:cs="Times New Roman"/>
+                <w:rFonts w:ascii="Times New Roman" w:eastAsia="Times New Roman" w:hAnsi="Times New Roman" w:cs="Times New Roman"/>
+                <w:b/>
+                <w:bCs/>
+                <w:kern w:val="0"/>
+                <w:sz w:val="24"/>
+                <w:szCs w:val="24"/>
+                <w14:ligatures w14:val="none"/>
+              </w:rPr>
+            </w:pPr>
+            <w:r>
+              <w:rPr>
+                <w:rFonts w:ascii="Times New Roman" w:eastAsia="Times New Roman" w:hAnsi="Times New Roman" w:cs="Times New Roman"/>
                 <w:b/>
                 <w:bCs/>
                 <w:kern w:val="0"/>
@@ -651,7 +661,7 @@
             </w:r>
             <w:r>
               <w:rPr>
-                <w:rFonts w:ascii="Aptos" w:eastAsia="Times New Roman" w:hAnsi="Aptos" w:cs="Times New Roman"/>
+                <w:rFonts w:ascii="Times New Roman" w:eastAsia="Times New Roman" w:hAnsi="Times New Roman" w:cs="Times New Roman"/>
                 <w:kern w:val="0"/>
                 <w:sz w:val="24"/>
                 <w:szCs w:val="24"/>
@@ -710,16 +720,16 @@
               <w:spacing w:after="0" w:line="240" w:lineRule="auto"/>
               <w:textAlignment w:val="baseline"/>
               <w:rPr>
-                <w:rFonts w:ascii="Aptos" w:eastAsia="Times New Roman" w:hAnsi="Aptos" w:cs="Times New Roman"/>
-                <w:kern w:val="0"/>
-                <w:sz w:val="24"/>
-                <w:szCs w:val="24"/>
-                <w14:ligatures w14:val="none"/>
-              </w:rPr>
-            </w:pPr>
-            <w:r>
-              <w:rPr>
-                <w:rFonts w:ascii="Aptos" w:eastAsia="Times New Roman" w:hAnsi="Aptos" w:cs="Times New Roman"/>
+                <w:rFonts w:ascii="Times New Roman" w:eastAsia="Times New Roman" w:hAnsi="Times New Roman" w:cs="Times New Roman"/>
+                <w:kern w:val="0"/>
+                <w:sz w:val="24"/>
+                <w:szCs w:val="24"/>
+                <w14:ligatures w14:val="none"/>
+              </w:rPr>
+            </w:pPr>
+            <w:r>
+              <w:rPr>
+                <w:rFonts w:ascii="Times New Roman" w:eastAsia="Times New Roman" w:hAnsi="Times New Roman" w:cs="Times New Roman"/>
                 <w:b/>
                 <w:bCs/>
                 <w:kern w:val="0"/>
@@ -731,7 +741,7 @@
             </w:r>
             <w:r>
               <w:rPr>
-                <w:rFonts w:ascii="Aptos" w:eastAsia="Times New Roman" w:hAnsi="Aptos" w:cs="Times New Roman"/>
+                <w:rFonts w:ascii="Times New Roman" w:eastAsia="Times New Roman" w:hAnsi="Times New Roman" w:cs="Times New Roman"/>
                 <w:kern w:val="0"/>
                 <w:sz w:val="24"/>
                 <w:szCs w:val="24"/>
@@ -788,18 +798,18 @@
               <w:spacing w:after="0" w:line="240" w:lineRule="auto"/>
               <w:textAlignment w:val="baseline"/>
               <w:rPr>
-                <w:rFonts w:ascii="Aptos" w:eastAsia="Times New Roman" w:hAnsi="Aptos" w:cs="Times New Roman"/>
-                <w:b/>
-                <w:bCs/>
-                <w:kern w:val="0"/>
-                <w:sz w:val="24"/>
-                <w:szCs w:val="24"/>
-                <w14:ligatures w14:val="none"/>
-              </w:rPr>
-            </w:pPr>
-            <w:r>
-              <w:rPr>
-                <w:rFonts w:ascii="Aptos" w:eastAsia="Times New Roman" w:hAnsi="Aptos" w:cs="Times New Roman"/>
+                <w:rFonts w:ascii="Times New Roman" w:eastAsia="Times New Roman" w:hAnsi="Times New Roman" w:cs="Times New Roman"/>
+                <w:b/>
+                <w:bCs/>
+                <w:kern w:val="0"/>
+                <w:sz w:val="24"/>
+                <w:szCs w:val="24"/>
+                <w14:ligatures w14:val="none"/>
+              </w:rPr>
+            </w:pPr>
+            <w:r>
+              <w:rPr>
+                <w:rFonts w:ascii="Times New Roman" w:eastAsia="Times New Roman" w:hAnsi="Times New Roman" w:cs="Times New Roman"/>
                 <w:b/>
                 <w:bCs/>
                 <w:kern w:val="0"/>
@@ -811,7 +821,7 @@
             </w:r>
             <w:r>
               <w:rPr>
-                <w:rFonts w:ascii="Aptos" w:eastAsia="Times New Roman" w:hAnsi="Aptos" w:cs="Times New Roman"/>
+                <w:rFonts w:ascii="Times New Roman" w:eastAsia="Times New Roman" w:hAnsi="Times New Roman" w:cs="Times New Roman"/>
                 <w:kern w:val="0"/>
                 <w:sz w:val="24"/>
                 <w:szCs w:val="24"/>
@@ -821,7 +831,7 @@
             </w:r>
             <w:r>
               <w:rPr>
-                <w:rFonts w:ascii="Aptos" w:eastAsia="Times New Roman" w:hAnsi="Aptos" w:cs="Times New Roman"/>
+                <w:rFonts w:ascii="Times New Roman" w:eastAsia="Times New Roman" w:hAnsi="Times New Roman" w:cs="Times New Roman"/>
                 <w:b/>
                 <w:bCs/>
                 <w:kern w:val="0"/>
@@ -880,18 +890,18 @@
               <w:spacing w:after="0" w:line="240" w:lineRule="auto"/>
               <w:textAlignment w:val="baseline"/>
               <w:rPr>
-                <w:rFonts w:ascii="Aptos" w:eastAsia="Times New Roman" w:hAnsi="Aptos" w:cs="Times New Roman"/>
-                <w:b/>
-                <w:bCs/>
-                <w:kern w:val="0"/>
-                <w:sz w:val="24"/>
-                <w:szCs w:val="24"/>
-                <w14:ligatures w14:val="none"/>
-              </w:rPr>
-            </w:pPr>
-            <w:r>
-              <w:rPr>
-                <w:rFonts w:ascii="Aptos" w:eastAsia="Times New Roman" w:hAnsi="Aptos" w:cs="Times New Roman"/>
+                <w:rFonts w:ascii="Times New Roman" w:eastAsia="Times New Roman" w:hAnsi="Times New Roman" w:cs="Times New Roman"/>
+                <w:b/>
+                <w:bCs/>
+                <w:kern w:val="0"/>
+                <w:sz w:val="24"/>
+                <w:szCs w:val="24"/>
+                <w14:ligatures w14:val="none"/>
+              </w:rPr>
+            </w:pPr>
+            <w:r>
+              <w:rPr>
+                <w:rFonts w:ascii="Times New Roman" w:eastAsia="Times New Roman" w:hAnsi="Times New Roman" w:cs="Times New Roman"/>
                 <w:b/>
                 <w:bCs/>
                 <w:kern w:val="0"/>
@@ -903,7 +913,7 @@
             </w:r>
             <w:r>
               <w:rPr>
-                <w:rFonts w:ascii="Aptos" w:eastAsia="Times New Roman" w:hAnsi="Aptos" w:cs="Times New Roman"/>
+                <w:rFonts w:ascii="Times New Roman" w:eastAsia="Times New Roman" w:hAnsi="Times New Roman" w:cs="Times New Roman"/>
                 <w:kern w:val="0"/>
                 <w:sz w:val="24"/>
                 <w:szCs w:val="24"/>
@@ -960,30 +970,30 @@
               <w:spacing w:after="0" w:line="240" w:lineRule="auto"/>
               <w:textAlignment w:val="baseline"/>
               <w:rPr>
-                <w:rFonts w:ascii="Aptos" w:eastAsia="Times New Roman" w:hAnsi="Aptos" w:cs="Times New Roman"/>
-                <w:b/>
-                <w:bCs/>
-                <w:kern w:val="0"/>
-                <w:sz w:val="24"/>
-                <w:szCs w:val="24"/>
-                <w14:ligatures w14:val="none"/>
-              </w:rPr>
-            </w:pPr>
-            <w:r>
-              <w:rPr>
-                <w:rFonts w:ascii="Aptos" w:eastAsia="Times New Roman" w:hAnsi="Aptos" w:cs="Times New Roman"/>
-                <w:b/>
-                <w:bCs/>
-                <w:kern w:val="0"/>
-                <w:sz w:val="24"/>
-                <w:szCs w:val="24"/>
-                <w14:ligatures w14:val="none"/>
-              </w:rPr>
-              <w:t xml:space="preserve">1.3.3.2.1 Request: </w:t>
-            </w:r>
-            <w:r>
-              <w:rPr>
-                <w:rFonts w:ascii="Aptos" w:eastAsia="Times New Roman" w:hAnsi="Aptos" w:cs="Times New Roman"/>
+                <w:rFonts w:ascii="Times New Roman" w:eastAsia="Times New Roman" w:hAnsi="Times New Roman" w:cs="Times New Roman"/>
+                <w:b/>
+                <w:bCs/>
+                <w:kern w:val="0"/>
+                <w:sz w:val="24"/>
+                <w:szCs w:val="24"/>
+                <w14:ligatures w14:val="none"/>
+              </w:rPr>
+            </w:pPr>
+            <w:r>
+              <w:rPr>
+                <w:rFonts w:ascii="Times New Roman" w:eastAsia="Times New Roman" w:hAnsi="Times New Roman" w:cs="Times New Roman"/>
+                <w:b/>
+                <w:bCs/>
+                <w:kern w:val="0"/>
+                <w:sz w:val="24"/>
+                <w:szCs w:val="24"/>
+                <w14:ligatures w14:val="none"/>
+              </w:rPr>
+              <w:t xml:space="preserve">Request: </w:t>
+            </w:r>
+            <w:r>
+              <w:rPr>
+                <w:rFonts w:ascii="Times New Roman" w:eastAsia="Times New Roman" w:hAnsi="Times New Roman" w:cs="Times New Roman"/>
                 <w:kern w:val="0"/>
                 <w:sz w:val="24"/>
                 <w:szCs w:val="24"/>
@@ -1040,42 +1050,30 @@
               <w:spacing w:after="0" w:line="240" w:lineRule="auto"/>
               <w:textAlignment w:val="baseline"/>
               <w:rPr>
-                <w:rFonts w:ascii="Aptos" w:eastAsia="Times New Roman" w:hAnsi="Aptos" w:cs="Times New Roman"/>
-                <w:b/>
-                <w:bCs/>
-                <w:kern w:val="0"/>
-                <w:sz w:val="24"/>
-                <w:szCs w:val="24"/>
-                <w14:ligatures w14:val="none"/>
-              </w:rPr>
-            </w:pPr>
-            <w:r>
-              <w:rPr>
-                <w:rFonts w:ascii="Aptos" w:eastAsia="Times New Roman" w:hAnsi="Aptos" w:cs="Times New Roman"/>
-                <w:b/>
-                <w:bCs/>
-                <w:kern w:val="0"/>
-                <w:sz w:val="24"/>
-                <w:szCs w:val="24"/>
-                <w14:ligatures w14:val="none"/>
-              </w:rPr>
-              <w:t>1.3.3.2.</w:t>
-            </w:r>
-            <w:r>
-              <w:rPr>
-                <w:rFonts w:ascii="Aptos" w:eastAsia="Times New Roman" w:hAnsi="Aptos" w:cs="Times New Roman"/>
-                <w:b/>
-                <w:bCs/>
-                <w:kern w:val="0"/>
-                <w:sz w:val="24"/>
-                <w:szCs w:val="24"/>
-                <w14:ligatures w14:val="none"/>
-              </w:rPr>
-              <w:t>2</w:t>
-            </w:r>
-            <w:r>
-              <w:rPr>
-                <w:rFonts w:ascii="Aptos" w:eastAsia="Times New Roman" w:hAnsi="Aptos" w:cs="Times New Roman"/>
+                <w:rFonts w:ascii="Times New Roman" w:eastAsia="Times New Roman" w:hAnsi="Times New Roman" w:cs="Times New Roman"/>
+                <w:b/>
+                <w:bCs/>
+                <w:kern w:val="0"/>
+                <w:sz w:val="24"/>
+                <w:szCs w:val="24"/>
+                <w14:ligatures w14:val="none"/>
+              </w:rPr>
+            </w:pPr>
+            <w:r>
+              <w:rPr>
+                <w:rFonts w:ascii="Times New Roman" w:eastAsia="Times New Roman" w:hAnsi="Times New Roman" w:cs="Times New Roman"/>
+                <w:b/>
+                <w:bCs/>
+                <w:kern w:val="0"/>
+                <w:sz w:val="24"/>
+                <w:szCs w:val="24"/>
+                <w14:ligatures w14:val="none"/>
+              </w:rPr>
+              <w:t>Registration Request:</w:t>
+            </w:r>
+            <w:r>
+              <w:rPr>
+                <w:rFonts w:ascii="Times New Roman" w:eastAsia="Times New Roman" w:hAnsi="Times New Roman" w:cs="Times New Roman"/>
                 <w:b/>
                 <w:bCs/>
                 <w:kern w:val="0"/>
@@ -1087,49 +1085,13 @@
             </w:r>
             <w:r>
               <w:rPr>
-                <w:rFonts w:ascii="Aptos" w:eastAsia="Times New Roman" w:hAnsi="Aptos" w:cs="Times New Roman"/>
-                <w:b/>
-                <w:bCs/>
-                <w:kern w:val="0"/>
-                <w:sz w:val="24"/>
-                <w:szCs w:val="24"/>
-                <w14:ligatures w14:val="none"/>
-              </w:rPr>
-              <w:t xml:space="preserve">Formatted </w:t>
-            </w:r>
-            <w:r>
-              <w:rPr>
-                <w:rFonts w:ascii="Aptos" w:eastAsia="Times New Roman" w:hAnsi="Aptos" w:cs="Times New Roman"/>
-                <w:b/>
-                <w:bCs/>
-                <w:kern w:val="0"/>
-                <w:sz w:val="24"/>
-                <w:szCs w:val="24"/>
-                <w14:ligatures w14:val="none"/>
-              </w:rPr>
-              <w:t>Request:</w:t>
-            </w:r>
-            <w:r>
-              <w:rPr>
-                <w:rFonts w:ascii="Aptos" w:eastAsia="Times New Roman" w:hAnsi="Aptos" w:cs="Times New Roman"/>
-                <w:b/>
-                <w:bCs/>
-                <w:kern w:val="0"/>
-                <w:sz w:val="24"/>
-                <w:szCs w:val="24"/>
-                <w14:ligatures w14:val="none"/>
-              </w:rPr>
-              <w:t xml:space="preserve"> </w:t>
-            </w:r>
-            <w:r>
-              <w:rPr>
-                <w:rFonts w:ascii="Aptos" w:eastAsia="Times New Roman" w:hAnsi="Aptos" w:cs="Times New Roman"/>
-                <w:kern w:val="0"/>
-                <w:sz w:val="24"/>
-                <w:szCs w:val="24"/>
-                <w14:ligatures w14:val="none"/>
-              </w:rPr>
-              <w:t>Request for course classes that has been formatted to fit the API of Jenzabar</w:t>
+                <w:rFonts w:ascii="Times New Roman" w:eastAsia="Times New Roman" w:hAnsi="Times New Roman" w:cs="Times New Roman"/>
+                <w:kern w:val="0"/>
+                <w:sz w:val="24"/>
+                <w:szCs w:val="24"/>
+                <w14:ligatures w14:val="none"/>
+              </w:rPr>
+              <w:t>Request to register the courses in the course schedule.</w:t>
             </w:r>
           </w:p>
         </w:tc>
@@ -1180,18 +1142,18 @@
               <w:spacing w:after="0" w:line="240" w:lineRule="auto"/>
               <w:textAlignment w:val="baseline"/>
               <w:rPr>
-                <w:rFonts w:ascii="Aptos" w:eastAsia="Times New Roman" w:hAnsi="Aptos" w:cs="Times New Roman"/>
-                <w:b/>
-                <w:bCs/>
-                <w:kern w:val="0"/>
-                <w:sz w:val="24"/>
-                <w:szCs w:val="24"/>
-                <w14:ligatures w14:val="none"/>
-              </w:rPr>
-            </w:pPr>
-            <w:r>
-              <w:rPr>
-                <w:rFonts w:ascii="Aptos" w:eastAsia="Times New Roman" w:hAnsi="Aptos" w:cs="Times New Roman"/>
+                <w:rFonts w:ascii="Times New Roman" w:eastAsia="Times New Roman" w:hAnsi="Times New Roman" w:cs="Times New Roman"/>
+                <w:b/>
+                <w:bCs/>
+                <w:kern w:val="0"/>
+                <w:sz w:val="24"/>
+                <w:szCs w:val="24"/>
+                <w14:ligatures w14:val="none"/>
+              </w:rPr>
+            </w:pPr>
+            <w:r>
+              <w:rPr>
+                <w:rFonts w:ascii="Times New Roman" w:eastAsia="Times New Roman" w:hAnsi="Times New Roman" w:cs="Times New Roman"/>
                 <w:b/>
                 <w:bCs/>
                 <w:kern w:val="0"/>
@@ -1203,73 +1165,37 @@
             </w:r>
             <w:r>
               <w:rPr>
-                <w:rFonts w:ascii="Aptos" w:eastAsia="Times New Roman" w:hAnsi="Aptos" w:cs="Times New Roman"/>
-                <w:b/>
-                <w:bCs/>
-                <w:kern w:val="0"/>
-                <w:sz w:val="24"/>
-                <w:szCs w:val="24"/>
-                <w14:ligatures w14:val="none"/>
-              </w:rPr>
-              <w:t>3</w:t>
-            </w:r>
-            <w:r>
-              <w:rPr>
-                <w:rFonts w:ascii="Aptos" w:eastAsia="Times New Roman" w:hAnsi="Aptos" w:cs="Times New Roman"/>
-                <w:b/>
-                <w:bCs/>
-                <w:kern w:val="0"/>
-                <w:sz w:val="24"/>
-                <w:szCs w:val="24"/>
-                <w14:ligatures w14:val="none"/>
-              </w:rPr>
-              <w:t xml:space="preserve"> </w:t>
-            </w:r>
-            <w:r>
-              <w:rPr>
-                <w:rFonts w:ascii="Aptos" w:eastAsia="Times New Roman" w:hAnsi="Aptos" w:cs="Times New Roman"/>
-                <w:b/>
-                <w:bCs/>
-                <w:kern w:val="0"/>
-                <w:sz w:val="24"/>
-                <w:szCs w:val="24"/>
-                <w14:ligatures w14:val="none"/>
-              </w:rPr>
-              <w:t>Classes</w:t>
-            </w:r>
-            <w:r>
-              <w:rPr>
-                <w:rFonts w:ascii="Aptos" w:eastAsia="Times New Roman" w:hAnsi="Aptos" w:cs="Times New Roman"/>
-                <w:b/>
-                <w:bCs/>
-                <w:kern w:val="0"/>
-                <w:sz w:val="24"/>
-                <w:szCs w:val="24"/>
-                <w14:ligatures w14:val="none"/>
-              </w:rPr>
-              <w:t>:</w:t>
-            </w:r>
-            <w:r>
-              <w:rPr>
-                <w:rFonts w:ascii="Aptos" w:eastAsia="Times New Roman" w:hAnsi="Aptos" w:cs="Times New Roman"/>
-                <w:b/>
-                <w:bCs/>
-                <w:kern w:val="0"/>
-                <w:sz w:val="24"/>
-                <w:szCs w:val="24"/>
-                <w14:ligatures w14:val="none"/>
-              </w:rPr>
-              <w:t xml:space="preserve"> </w:t>
-            </w:r>
-            <w:r>
-              <w:rPr>
-                <w:rFonts w:ascii="Aptos" w:eastAsia="Times New Roman" w:hAnsi="Aptos" w:cs="Times New Roman"/>
-                <w:kern w:val="0"/>
-                <w:sz w:val="24"/>
-                <w:szCs w:val="24"/>
-                <w14:ligatures w14:val="none"/>
-              </w:rPr>
-              <w:t>Course class information</w:t>
+                <w:rFonts w:ascii="Times New Roman" w:eastAsia="Times New Roman" w:hAnsi="Times New Roman" w:cs="Times New Roman"/>
+                <w:b/>
+                <w:bCs/>
+                <w:kern w:val="0"/>
+                <w:sz w:val="24"/>
+                <w:szCs w:val="24"/>
+                <w14:ligatures w14:val="none"/>
+              </w:rPr>
+              <w:t>1</w:t>
+            </w:r>
+            <w:r>
+              <w:rPr>
+                <w:rFonts w:ascii="Times New Roman" w:eastAsia="Times New Roman" w:hAnsi="Times New Roman" w:cs="Times New Roman"/>
+                <w:b/>
+                <w:bCs/>
+                <w:kern w:val="0"/>
+                <w:sz w:val="24"/>
+                <w:szCs w:val="24"/>
+                <w14:ligatures w14:val="none"/>
+              </w:rPr>
+              <w:t xml:space="preserve">Formatted Request: </w:t>
+            </w:r>
+            <w:r>
+              <w:rPr>
+                <w:rFonts w:ascii="Times New Roman" w:eastAsia="Times New Roman" w:hAnsi="Times New Roman" w:cs="Times New Roman"/>
+                <w:kern w:val="0"/>
+                <w:sz w:val="24"/>
+                <w:szCs w:val="24"/>
+                <w14:ligatures w14:val="none"/>
+              </w:rPr>
+              <w:t>Request for course classes that has been formatted to fit the API of Jenzabar</w:t>
             </w:r>
           </w:p>
         </w:tc>
@@ -1290,125 +1216,66 @@
             </w:tcBorders>
             <w:shd w:val="clear" w:color="auto" w:fill="auto"/>
             <w:vAlign w:val="center"/>
-            <w:hideMark/>
-          </w:tcPr>
-          <w:p>
-            <w:pPr>
-              <w:spacing w:after="0" w:line="240" w:lineRule="auto"/>
-              <w:rPr>
-                <w:rFonts w:ascii="Times New Roman" w:eastAsia="Times New Roman" w:hAnsi="Times New Roman" w:cs="Times New Roman"/>
-                <w:kern w:val="0"/>
-                <w:sz w:val="24"/>
-                <w:szCs w:val="24"/>
-                <w14:ligatures w14:val="none"/>
-              </w:rPr>
-            </w:pPr>
-          </w:p>
-        </w:tc>
-        <w:tc>
-          <w:tcPr>
-            <w:tcW w:w="4672" w:type="dxa"/>
-            <w:tcBorders>
-              <w:top w:val="single" w:sz="6" w:space="0" w:color="000000"/>
-              <w:left w:val="single" w:sz="6" w:space="0" w:color="000000"/>
-              <w:bottom w:val="single" w:sz="6" w:space="0" w:color="000000"/>
-              <w:right w:val="single" w:sz="6" w:space="0" w:color="000000"/>
-            </w:tcBorders>
-            <w:shd w:val="clear" w:color="auto" w:fill="auto"/>
-          </w:tcPr>
-          <w:p>
-            <w:pPr>
-              <w:spacing w:after="0" w:line="240" w:lineRule="auto"/>
-              <w:textAlignment w:val="baseline"/>
-              <w:rPr>
-                <w:rFonts w:ascii="Aptos" w:eastAsia="Times New Roman" w:hAnsi="Aptos" w:cs="Times New Roman"/>
-                <w:kern w:val="0"/>
-                <w:sz w:val="24"/>
-                <w:szCs w:val="24"/>
-                <w14:ligatures w14:val="none"/>
-              </w:rPr>
-            </w:pPr>
-            <w:r>
-              <w:rPr>
-                <w:rFonts w:ascii="Aptos" w:eastAsia="Times New Roman" w:hAnsi="Aptos" w:cs="Times New Roman"/>
-                <w:b/>
-                <w:bCs/>
-                <w:kern w:val="0"/>
-                <w:sz w:val="24"/>
-                <w:szCs w:val="24"/>
-                <w14:ligatures w14:val="none"/>
-              </w:rPr>
-              <w:t>1.3.3.2.</w:t>
-            </w:r>
-            <w:r>
-              <w:rPr>
-                <w:rFonts w:ascii="Aptos" w:eastAsia="Times New Roman" w:hAnsi="Aptos" w:cs="Times New Roman"/>
-                <w:b/>
-                <w:bCs/>
-                <w:kern w:val="0"/>
-                <w:sz w:val="24"/>
-                <w:szCs w:val="24"/>
-                <w14:ligatures w14:val="none"/>
-              </w:rPr>
-              <w:t>4</w:t>
-            </w:r>
-            <w:r>
-              <w:rPr>
-                <w:rFonts w:ascii="Aptos" w:eastAsia="Times New Roman" w:hAnsi="Aptos" w:cs="Times New Roman"/>
-                <w:b/>
-                <w:bCs/>
-                <w:kern w:val="0"/>
-                <w:sz w:val="24"/>
-                <w:szCs w:val="24"/>
-                <w14:ligatures w14:val="none"/>
-              </w:rPr>
-              <w:t xml:space="preserve"> </w:t>
-            </w:r>
-            <w:r>
-              <w:rPr>
-                <w:rFonts w:ascii="Aptos" w:eastAsia="Times New Roman" w:hAnsi="Aptos" w:cs="Times New Roman"/>
-                <w:b/>
-                <w:bCs/>
-                <w:kern w:val="0"/>
-                <w:sz w:val="24"/>
-                <w:szCs w:val="24"/>
-                <w14:ligatures w14:val="none"/>
-              </w:rPr>
-              <w:t>Token</w:t>
-            </w:r>
-            <w:r>
-              <w:rPr>
-                <w:rFonts w:ascii="Aptos" w:eastAsia="Times New Roman" w:hAnsi="Aptos" w:cs="Times New Roman"/>
-                <w:b/>
-                <w:bCs/>
-                <w:kern w:val="0"/>
-                <w:sz w:val="24"/>
-                <w:szCs w:val="24"/>
-                <w14:ligatures w14:val="none"/>
-              </w:rPr>
-              <w:t>:</w:t>
-            </w:r>
-            <w:r>
-              <w:rPr>
-                <w:rFonts w:ascii="Aptos" w:eastAsia="Times New Roman" w:hAnsi="Aptos" w:cs="Times New Roman"/>
-                <w:b/>
-                <w:bCs/>
-                <w:kern w:val="0"/>
-                <w:sz w:val="24"/>
-                <w:szCs w:val="24"/>
-                <w14:ligatures w14:val="none"/>
-              </w:rPr>
-              <w:t xml:space="preserve"> </w:t>
-            </w:r>
-            <w:r>
-              <w:rPr>
-                <w:rFonts w:ascii="Aptos" w:eastAsia="Times New Roman" w:hAnsi="Aptos" w:cs="Times New Roman"/>
-                <w:kern w:val="0"/>
-                <w:sz w:val="24"/>
-                <w:szCs w:val="24"/>
-                <w14:ligatures w14:val="none"/>
-              </w:rPr>
-              <w:t>Token received from Shibboleth for Jenzabar authentication.</w:t>
+          </w:tcPr>
+          <w:p>
+            <w:pPr>
+              <w:spacing w:after="0" w:line="240" w:lineRule="auto"/>
+              <w:rPr>
+                <w:rFonts w:ascii="Times New Roman" w:eastAsia="Times New Roman" w:hAnsi="Times New Roman" w:cs="Times New Roman"/>
+                <w:kern w:val="0"/>
+                <w:sz w:val="24"/>
+                <w:szCs w:val="24"/>
+                <w14:ligatures w14:val="none"/>
+              </w:rPr>
+            </w:pPr>
+          </w:p>
+        </w:tc>
+        <w:tc>
+          <w:tcPr>
+            <w:tcW w:w="4672" w:type="dxa"/>
+            <w:tcBorders>
+              <w:top w:val="single" w:sz="6" w:space="0" w:color="000000"/>
+              <w:left w:val="single" w:sz="6" w:space="0" w:color="000000"/>
+              <w:bottom w:val="single" w:sz="6" w:space="0" w:color="000000"/>
+              <w:right w:val="single" w:sz="6" w:space="0" w:color="000000"/>
+            </w:tcBorders>
+            <w:shd w:val="clear" w:color="auto" w:fill="auto"/>
+          </w:tcPr>
+          <w:p>
+            <w:pPr>
+              <w:spacing w:after="0" w:line="240" w:lineRule="auto"/>
+              <w:textAlignment w:val="baseline"/>
+              <w:rPr>
+                <w:rFonts w:ascii="Times New Roman" w:eastAsia="Times New Roman" w:hAnsi="Times New Roman" w:cs="Times New Roman"/>
+                <w:b/>
+                <w:bCs/>
+                <w:kern w:val="0"/>
+                <w:sz w:val="24"/>
+                <w:szCs w:val="24"/>
+                <w14:ligatures w14:val="none"/>
+              </w:rPr>
+            </w:pPr>
+            <w:r>
+              <w:rPr>
+                <w:rFonts w:ascii="Times New Roman" w:eastAsia="Times New Roman" w:hAnsi="Times New Roman" w:cs="Times New Roman"/>
+                <w:b/>
+                <w:bCs/>
+                <w:kern w:val="0"/>
+                <w:sz w:val="24"/>
+                <w:szCs w:val="24"/>
+                <w14:ligatures w14:val="none"/>
+              </w:rPr>
+              <w:t xml:space="preserve">1.3.3.2.2 Formatted Registration Request: </w:t>
+            </w:r>
+            <w:r>
+              <w:rPr>
+                <w:rFonts w:ascii="Times New Roman" w:eastAsia="Times New Roman" w:hAnsi="Times New Roman" w:cs="Times New Roman"/>
+                <w:kern w:val="0"/>
+                <w:sz w:val="24"/>
+                <w:szCs w:val="24"/>
+                <w14:ligatures w14:val="none"/>
+              </w:rPr>
+              <w:t>The request has been formatted to fit the API of Jenzabar, a PUT request.</w:t>
             </w:r>
           </w:p>
         </w:tc>
@@ -1419,85 +1286,76 @@
         </w:trPr>
         <w:tc>
           <w:tcPr>
-            <w:tcW w:w="4672" w:type="dxa"/>
-            <w:tcBorders>
-              <w:top w:val="single" w:sz="6" w:space="0" w:color="000000"/>
-              <w:left w:val="single" w:sz="6" w:space="0" w:color="000000"/>
-              <w:bottom w:val="single" w:sz="6" w:space="0" w:color="000000"/>
-              <w:right w:val="single" w:sz="6" w:space="0" w:color="000000"/>
-            </w:tcBorders>
-            <w:shd w:val="clear" w:color="auto" w:fill="auto"/>
-            <w:hideMark/>
-          </w:tcPr>
-          <w:p>
-            <w:pPr>
-              <w:spacing w:after="0" w:line="240" w:lineRule="auto"/>
-              <w:textAlignment w:val="baseline"/>
-              <w:rPr>
-                <w:rFonts w:ascii="Times New Roman" w:eastAsia="Times New Roman" w:hAnsi="Times New Roman" w:cs="Times New Roman"/>
-                <w:kern w:val="0"/>
-                <w:sz w:val="24"/>
-                <w:szCs w:val="24"/>
-                <w14:ligatures w14:val="none"/>
-              </w:rPr>
-            </w:pPr>
-            <w:r>
-              <w:rPr>
-                <w:rFonts w:ascii="Aptos" w:eastAsia="Times New Roman" w:hAnsi="Aptos" w:cs="Times New Roman"/>
-                <w:b/>
-                <w:bCs/>
-                <w:kern w:val="0"/>
-                <w:sz w:val="24"/>
-                <w:szCs w:val="24"/>
-                <w14:ligatures w14:val="none"/>
-              </w:rPr>
-              <w:t>Referenced By</w:t>
-            </w:r>
-            <w:r>
-              <w:rPr>
-                <w:rFonts w:ascii="Aptos" w:eastAsia="Times New Roman" w:hAnsi="Aptos" w:cs="Times New Roman"/>
-                <w:kern w:val="0"/>
-                <w:sz w:val="24"/>
-                <w:szCs w:val="24"/>
-                <w14:ligatures w14:val="none"/>
-              </w:rPr>
-              <w:t> </w:t>
-            </w:r>
-          </w:p>
-        </w:tc>
-        <w:tc>
-          <w:tcPr>
-            <w:tcW w:w="4672" w:type="dxa"/>
-            <w:tcBorders>
-              <w:top w:val="single" w:sz="6" w:space="0" w:color="000000"/>
-              <w:left w:val="single" w:sz="6" w:space="0" w:color="000000"/>
-              <w:bottom w:val="single" w:sz="6" w:space="0" w:color="000000"/>
-              <w:right w:val="single" w:sz="6" w:space="0" w:color="000000"/>
-            </w:tcBorders>
-            <w:shd w:val="clear" w:color="auto" w:fill="auto"/>
-            <w:hideMark/>
-          </w:tcPr>
-          <w:p>
-            <w:pPr>
-              <w:spacing w:after="0" w:line="240" w:lineRule="auto"/>
-              <w:textAlignment w:val="baseline"/>
-              <w:rPr>
-                <w:rFonts w:ascii="Aptos" w:eastAsia="Times New Roman" w:hAnsi="Aptos" w:cs="Times New Roman"/>
-                <w:kern w:val="0"/>
-                <w:sz w:val="24"/>
-                <w:szCs w:val="24"/>
-                <w14:ligatures w14:val="none"/>
-              </w:rPr>
-            </w:pPr>
-            <w:r>
-              <w:rPr>
-                <w:rFonts w:ascii="Aptos" w:eastAsia="Times New Roman" w:hAnsi="Aptos" w:cs="Times New Roman"/>
-                <w:kern w:val="0"/>
-                <w:sz w:val="24"/>
-                <w:szCs w:val="24"/>
-                <w14:ligatures w14:val="none"/>
-              </w:rPr>
-              <w:t>1.3 Storage view</w:t>
+            <w:tcW w:w="0" w:type="auto"/>
+            <w:vMerge/>
+            <w:tcBorders>
+              <w:top w:val="single" w:sz="6" w:space="0" w:color="000000"/>
+              <w:left w:val="single" w:sz="6" w:space="0" w:color="000000"/>
+              <w:bottom w:val="single" w:sz="6" w:space="0" w:color="000000"/>
+              <w:right w:val="single" w:sz="6" w:space="0" w:color="000000"/>
+            </w:tcBorders>
+            <w:shd w:val="clear" w:color="auto" w:fill="auto"/>
+            <w:vAlign w:val="center"/>
+          </w:tcPr>
+          <w:p>
+            <w:pPr>
+              <w:spacing w:after="0" w:line="240" w:lineRule="auto"/>
+              <w:rPr>
+                <w:rFonts w:ascii="Times New Roman" w:eastAsia="Times New Roman" w:hAnsi="Times New Roman" w:cs="Times New Roman"/>
+                <w:kern w:val="0"/>
+                <w:sz w:val="24"/>
+                <w:szCs w:val="24"/>
+                <w14:ligatures w14:val="none"/>
+              </w:rPr>
+            </w:pPr>
+          </w:p>
+        </w:tc>
+        <w:tc>
+          <w:tcPr>
+            <w:tcW w:w="4672" w:type="dxa"/>
+            <w:tcBorders>
+              <w:top w:val="single" w:sz="6" w:space="0" w:color="000000"/>
+              <w:left w:val="single" w:sz="6" w:space="0" w:color="000000"/>
+              <w:bottom w:val="single" w:sz="6" w:space="0" w:color="000000"/>
+              <w:right w:val="single" w:sz="6" w:space="0" w:color="000000"/>
+            </w:tcBorders>
+            <w:shd w:val="clear" w:color="auto" w:fill="auto"/>
+          </w:tcPr>
+          <w:p>
+            <w:pPr>
+              <w:spacing w:after="0" w:line="240" w:lineRule="auto"/>
+              <w:textAlignment w:val="baseline"/>
+              <w:rPr>
+                <w:rFonts w:ascii="Times New Roman" w:eastAsia="Times New Roman" w:hAnsi="Times New Roman" w:cs="Times New Roman"/>
+                <w:b/>
+                <w:bCs/>
+                <w:kern w:val="0"/>
+                <w:sz w:val="24"/>
+                <w:szCs w:val="24"/>
+                <w14:ligatures w14:val="none"/>
+              </w:rPr>
+            </w:pPr>
+            <w:r>
+              <w:rPr>
+                <w:rFonts w:ascii="Times New Roman" w:eastAsia="Times New Roman" w:hAnsi="Times New Roman" w:cs="Times New Roman"/>
+                <w:b/>
+                <w:bCs/>
+                <w:kern w:val="0"/>
+                <w:sz w:val="24"/>
+                <w:szCs w:val="24"/>
+                <w14:ligatures w14:val="none"/>
+              </w:rPr>
+              <w:t xml:space="preserve">Classes: </w:t>
+            </w:r>
+            <w:r>
+              <w:rPr>
+                <w:rFonts w:ascii="Times New Roman" w:eastAsia="Times New Roman" w:hAnsi="Times New Roman" w:cs="Times New Roman"/>
+                <w:kern w:val="0"/>
+                <w:sz w:val="24"/>
+                <w:szCs w:val="24"/>
+                <w14:ligatures w14:val="none"/>
+              </w:rPr>
+              <w:t>Course class information</w:t>
             </w:r>
           </w:p>
         </w:tc>
@@ -1508,31 +1366,209 @@
         </w:trPr>
         <w:tc>
           <w:tcPr>
-            <w:tcW w:w="4672" w:type="dxa"/>
-            <w:tcBorders>
-              <w:top w:val="single" w:sz="6" w:space="0" w:color="000000"/>
-              <w:left w:val="single" w:sz="6" w:space="0" w:color="000000"/>
-              <w:bottom w:val="single" w:sz="6" w:space="0" w:color="000000"/>
-              <w:right w:val="single" w:sz="6" w:space="0" w:color="000000"/>
-            </w:tcBorders>
-            <w:shd w:val="clear" w:color="auto" w:fill="auto"/>
+            <w:tcW w:w="0" w:type="auto"/>
+            <w:vMerge/>
+            <w:tcBorders>
+              <w:top w:val="single" w:sz="6" w:space="0" w:color="000000"/>
+              <w:left w:val="single" w:sz="6" w:space="0" w:color="000000"/>
+              <w:bottom w:val="single" w:sz="6" w:space="0" w:color="000000"/>
+              <w:right w:val="single" w:sz="6" w:space="0" w:color="000000"/>
+            </w:tcBorders>
+            <w:shd w:val="clear" w:color="auto" w:fill="auto"/>
+            <w:vAlign w:val="center"/>
             <w:hideMark/>
           </w:tcPr>
           <w:p>
             <w:pPr>
               <w:spacing w:after="0" w:line="240" w:lineRule="auto"/>
-              <w:textAlignment w:val="baseline"/>
-              <w:rPr>
-                <w:rFonts w:ascii="Times New Roman" w:eastAsia="Times New Roman" w:hAnsi="Times New Roman" w:cs="Times New Roman"/>
-                <w:kern w:val="0"/>
-                <w:sz w:val="24"/>
-                <w:szCs w:val="24"/>
-                <w14:ligatures w14:val="none"/>
-              </w:rPr>
-            </w:pPr>
-            <w:r>
-              <w:rPr>
-                <w:rFonts w:ascii="Aptos" w:eastAsia="Times New Roman" w:hAnsi="Aptos" w:cs="Times New Roman"/>
+              <w:rPr>
+                <w:rFonts w:ascii="Times New Roman" w:eastAsia="Times New Roman" w:hAnsi="Times New Roman" w:cs="Times New Roman"/>
+                <w:kern w:val="0"/>
+                <w:sz w:val="24"/>
+                <w:szCs w:val="24"/>
+                <w14:ligatures w14:val="none"/>
+              </w:rPr>
+            </w:pPr>
+          </w:p>
+        </w:tc>
+        <w:tc>
+          <w:tcPr>
+            <w:tcW w:w="4672" w:type="dxa"/>
+            <w:tcBorders>
+              <w:top w:val="single" w:sz="6" w:space="0" w:color="000000"/>
+              <w:left w:val="single" w:sz="6" w:space="0" w:color="000000"/>
+              <w:bottom w:val="single" w:sz="6" w:space="0" w:color="000000"/>
+              <w:right w:val="single" w:sz="6" w:space="0" w:color="000000"/>
+            </w:tcBorders>
+            <w:shd w:val="clear" w:color="auto" w:fill="auto"/>
+          </w:tcPr>
+          <w:p>
+            <w:pPr>
+              <w:spacing w:after="0" w:line="240" w:lineRule="auto"/>
+              <w:textAlignment w:val="baseline"/>
+              <w:rPr>
+                <w:rFonts w:ascii="Times New Roman" w:eastAsia="Times New Roman" w:hAnsi="Times New Roman" w:cs="Times New Roman"/>
+                <w:kern w:val="0"/>
+                <w:sz w:val="24"/>
+                <w:szCs w:val="24"/>
+                <w14:ligatures w14:val="none"/>
+              </w:rPr>
+            </w:pPr>
+            <w:r>
+              <w:rPr>
+                <w:rFonts w:ascii="Times New Roman" w:eastAsia="Times New Roman" w:hAnsi="Times New Roman" w:cs="Times New Roman"/>
+                <w:b/>
+                <w:bCs/>
+                <w:kern w:val="0"/>
+                <w:sz w:val="24"/>
+                <w:szCs w:val="24"/>
+                <w14:ligatures w14:val="none"/>
+              </w:rPr>
+              <w:t xml:space="preserve">Token: </w:t>
+            </w:r>
+            <w:r>
+              <w:rPr>
+                <w:rFonts w:ascii="Times New Roman" w:eastAsia="Times New Roman" w:hAnsi="Times New Roman" w:cs="Times New Roman"/>
+                <w:kern w:val="0"/>
+                <w:sz w:val="24"/>
+                <w:szCs w:val="24"/>
+                <w14:ligatures w14:val="none"/>
+              </w:rPr>
+              <w:t>Token received from Shibboleth for Jenzabar authentication.</w:t>
+            </w:r>
+          </w:p>
+        </w:tc>
+      </w:tr>
+      <w:tr>
+        <w:trPr>
+          <w:trHeight w:val="300"/>
+        </w:trPr>
+        <w:tc>
+          <w:tcPr>
+            <w:tcW w:w="4672" w:type="dxa"/>
+            <w:tcBorders>
+              <w:top w:val="single" w:sz="6" w:space="0" w:color="000000"/>
+              <w:left w:val="single" w:sz="6" w:space="0" w:color="000000"/>
+              <w:bottom w:val="single" w:sz="6" w:space="0" w:color="000000"/>
+              <w:right w:val="single" w:sz="6" w:space="0" w:color="000000"/>
+            </w:tcBorders>
+            <w:shd w:val="clear" w:color="auto" w:fill="auto"/>
+            <w:hideMark/>
+          </w:tcPr>
+          <w:p>
+            <w:pPr>
+              <w:spacing w:after="0" w:line="240" w:lineRule="auto"/>
+              <w:textAlignment w:val="baseline"/>
+              <w:rPr>
+                <w:rFonts w:ascii="Times New Roman" w:eastAsia="Times New Roman" w:hAnsi="Times New Roman" w:cs="Times New Roman"/>
+                <w:kern w:val="0"/>
+                <w:sz w:val="24"/>
+                <w:szCs w:val="24"/>
+                <w14:ligatures w14:val="none"/>
+              </w:rPr>
+            </w:pPr>
+            <w:r>
+              <w:rPr>
+                <w:rFonts w:ascii="Times New Roman" w:eastAsia="Times New Roman" w:hAnsi="Times New Roman" w:cs="Times New Roman"/>
+                <w:b/>
+                <w:bCs/>
+                <w:kern w:val="0"/>
+                <w:sz w:val="24"/>
+                <w:szCs w:val="24"/>
+                <w14:ligatures w14:val="none"/>
+              </w:rPr>
+              <w:t>Referenced By</w:t>
+            </w:r>
+            <w:r>
+              <w:rPr>
+                <w:rFonts w:ascii="Times New Roman" w:eastAsia="Times New Roman" w:hAnsi="Times New Roman" w:cs="Times New Roman"/>
+                <w:kern w:val="0"/>
+                <w:sz w:val="24"/>
+                <w:szCs w:val="24"/>
+                <w14:ligatures w14:val="none"/>
+              </w:rPr>
+              <w:t> </w:t>
+            </w:r>
+          </w:p>
+        </w:tc>
+        <w:tc>
+          <w:tcPr>
+            <w:tcW w:w="4672" w:type="dxa"/>
+            <w:tcBorders>
+              <w:top w:val="single" w:sz="6" w:space="0" w:color="000000"/>
+              <w:left w:val="single" w:sz="6" w:space="0" w:color="000000"/>
+              <w:bottom w:val="single" w:sz="6" w:space="0" w:color="000000"/>
+              <w:right w:val="single" w:sz="6" w:space="0" w:color="000000"/>
+            </w:tcBorders>
+            <w:shd w:val="clear" w:color="auto" w:fill="auto"/>
+            <w:hideMark/>
+          </w:tcPr>
+          <w:p>
+            <w:pPr>
+              <w:spacing w:after="0" w:line="240" w:lineRule="auto"/>
+              <w:textAlignment w:val="baseline"/>
+              <w:rPr>
+                <w:rFonts w:ascii="Times New Roman" w:eastAsia="Times New Roman" w:hAnsi="Times New Roman" w:cs="Times New Roman"/>
+                <w:kern w:val="0"/>
+                <w:sz w:val="24"/>
+                <w:szCs w:val="24"/>
+                <w14:ligatures w14:val="none"/>
+              </w:rPr>
+            </w:pPr>
+            <w:r>
+              <w:rPr>
+                <w:rFonts w:ascii="Times New Roman" w:eastAsia="Times New Roman" w:hAnsi="Times New Roman" w:cs="Times New Roman"/>
+                <w:kern w:val="0"/>
+                <w:sz w:val="24"/>
+                <w:szCs w:val="24"/>
+                <w14:ligatures w14:val="none"/>
+              </w:rPr>
+              <w:t>1.3 Storage view</w:t>
+            </w:r>
+            <w:r>
+              <w:rPr>
+                <w:rFonts w:ascii="Times New Roman" w:eastAsia="Times New Roman" w:hAnsi="Times New Roman" w:cs="Times New Roman"/>
+                <w:kern w:val="0"/>
+                <w:sz w:val="24"/>
+                <w:szCs w:val="24"/>
+                <w14:ligatures w14:val="none"/>
+              </w:rPr>
+              <w:t>, 1.3.3 External Database</w:t>
+            </w:r>
+          </w:p>
+        </w:tc>
+      </w:tr>
+      <w:tr>
+        <w:trPr>
+          <w:trHeight w:val="300"/>
+        </w:trPr>
+        <w:tc>
+          <w:tcPr>
+            <w:tcW w:w="4672" w:type="dxa"/>
+            <w:tcBorders>
+              <w:top w:val="single" w:sz="6" w:space="0" w:color="000000"/>
+              <w:left w:val="single" w:sz="6" w:space="0" w:color="000000"/>
+              <w:bottom w:val="single" w:sz="6" w:space="0" w:color="000000"/>
+              <w:right w:val="single" w:sz="6" w:space="0" w:color="000000"/>
+            </w:tcBorders>
+            <w:shd w:val="clear" w:color="auto" w:fill="auto"/>
+            <w:hideMark/>
+          </w:tcPr>
+          <w:p>
+            <w:pPr>
+              <w:spacing w:after="0" w:line="240" w:lineRule="auto"/>
+              <w:textAlignment w:val="baseline"/>
+              <w:rPr>
+                <w:rFonts w:ascii="Times New Roman" w:eastAsia="Times New Roman" w:hAnsi="Times New Roman" w:cs="Times New Roman"/>
+                <w:kern w:val="0"/>
+                <w:sz w:val="24"/>
+                <w:szCs w:val="24"/>
+                <w14:ligatures w14:val="none"/>
+              </w:rPr>
+            </w:pPr>
+            <w:r>
+              <w:rPr>
+                <w:rFonts w:ascii="Times New Roman" w:eastAsia="Times New Roman" w:hAnsi="Times New Roman" w:cs="Times New Roman"/>
                 <w:b/>
                 <w:bCs/>
                 <w:kern w:val="0"/>
@@ -1544,7 +1580,7 @@
             </w:r>
             <w:r>
               <w:rPr>
-                <w:rFonts w:ascii="Aptos" w:eastAsia="Times New Roman" w:hAnsi="Aptos" w:cs="Times New Roman"/>
+                <w:rFonts w:ascii="Times New Roman" w:eastAsia="Times New Roman" w:hAnsi="Times New Roman" w:cs="Times New Roman"/>
                 <w:kern w:val="0"/>
                 <w:sz w:val="24"/>
                 <w:szCs w:val="24"/>
@@ -1571,16 +1607,16 @@
               <w:spacing w:after="0" w:line="240" w:lineRule="auto"/>
               <w:textAlignment w:val="baseline"/>
               <w:rPr>
-                <w:rFonts w:ascii="Aptos" w:eastAsia="Times New Roman" w:hAnsi="Aptos" w:cs="Times New Roman"/>
-                <w:kern w:val="0"/>
-                <w:sz w:val="24"/>
-                <w:szCs w:val="24"/>
-                <w14:ligatures w14:val="none"/>
-              </w:rPr>
-            </w:pPr>
-            <w:r>
-              <w:rPr>
-                <w:rFonts w:ascii="Aptos" w:eastAsia="Times New Roman" w:hAnsi="Aptos" w:cs="Times New Roman"/>
+                <w:rFonts w:ascii="Times New Roman" w:eastAsia="Times New Roman" w:hAnsi="Times New Roman" w:cs="Times New Roman"/>
+                <w:kern w:val="0"/>
+                <w:sz w:val="24"/>
+                <w:szCs w:val="24"/>
+                <w14:ligatures w14:val="none"/>
+              </w:rPr>
+            </w:pPr>
+            <w:r>
+              <w:rPr>
+                <w:rFonts w:ascii="Times New Roman" w:eastAsia="Times New Roman" w:hAnsi="Times New Roman" w:cs="Times New Roman"/>
                 <w:kern w:val="0"/>
                 <w:sz w:val="24"/>
                 <w:szCs w:val="24"/>

</xml_diff>